<commit_message>
Is Handling tests added + added more specific note to the constraint about ambulance types to problem desciption (word document)
</commit_message>
<xml_diff>
--- a/Logis - TT - Creating emergency services shift plan.docx
+++ b/Logis - TT - Creating emergency services shift plan.docx
@@ -1,6 +1,6 @@
 
 <file path=word/document.xml><?xml version="1.0" encoding="utf-8"?>
-<w:document xmlns:wpc="http://schemas.microsoft.com/office/word/2010/wordprocessingCanvas" xmlns:cx="http://schemas.microsoft.com/office/drawing/2014/chartex" xmlns:cx1="http://schemas.microsoft.com/office/drawing/2015/9/8/chartex" xmlns:cx2="http://schemas.microsoft.com/office/drawing/2015/10/21/chartex" xmlns:cx3="http://schemas.microsoft.com/office/drawing/2016/5/9/chartex" xmlns:cx4="http://schemas.microsoft.com/office/drawing/2016/5/10/chartex" xmlns:cx5="http://schemas.microsoft.com/office/drawing/2016/5/11/chartex" xmlns:cx6="http://schemas.microsoft.com/office/drawing/2016/5/12/chartex" xmlns:cx7="http://schemas.microsoft.com/office/drawing/2016/5/13/chartex" xmlns:cx8="http://schemas.microsoft.com/office/drawing/2016/5/14/chartex" xmlns:mc="http://schemas.openxmlformats.org/markup-compatibility/2006" xmlns:aink="http://schemas.microsoft.com/office/drawing/2016/ink" xmlns:am3d="http://schemas.microsoft.com/office/drawing/2017/model3d" xmlns:o="urn:schemas-microsoft-com:office:office" xmlns:oel="http://schemas.microsoft.com/office/2019/extlst" xmlns:r="http://schemas.openxmlformats.org/officeDocument/2006/relationships" xmlns:m="http://schemas.openxmlformats.org/officeDocument/2006/math" xmlns:v="urn:schemas-microsoft-com:vml" xmlns:wp14="http://schemas.microsoft.com/office/word/2010/wordprocessingDrawing" xmlns:wp="http://schemas.openxmlformats.org/drawingml/2006/wordprocessingDrawing" xmlns:w10="urn:schemas-microsoft-com:office:word" xmlns:w="http://schemas.openxmlformats.org/wordprocessingml/2006/main" xmlns:w14="http://schemas.microsoft.com/office/word/2010/wordml" xmlns:w15="http://schemas.microsoft.com/office/word/2012/wordml" xmlns:w16cex="http://schemas.microsoft.com/office/word/2018/wordml/cex" xmlns:w16cid="http://schemas.microsoft.com/office/word/2016/wordml/cid" xmlns:w16="http://schemas.microsoft.com/office/word/2018/wordml" xmlns:w16sdtdh="http://schemas.microsoft.com/office/word/2020/wordml/sdtdatahash" xmlns:w16se="http://schemas.microsoft.com/office/word/2015/wordml/symex" xmlns:wpg="http://schemas.microsoft.com/office/word/2010/wordprocessingGroup" xmlns:wpi="http://schemas.microsoft.com/office/word/2010/wordprocessingInk" xmlns:wne="http://schemas.microsoft.com/office/word/2006/wordml" xmlns:wps="http://schemas.microsoft.com/office/word/2010/wordprocessingShape" mc:Ignorable="w14 w15 w16se w16cid w16 w16cex w16sdtdh wp14">
+<w:document xmlns:wpc="http://schemas.microsoft.com/office/word/2010/wordprocessingCanvas" xmlns:cx="http://schemas.microsoft.com/office/drawing/2014/chartex" xmlns:cx1="http://schemas.microsoft.com/office/drawing/2015/9/8/chartex" xmlns:cx2="http://schemas.microsoft.com/office/drawing/2015/10/21/chartex" xmlns:cx3="http://schemas.microsoft.com/office/drawing/2016/5/9/chartex" xmlns:cx4="http://schemas.microsoft.com/office/drawing/2016/5/10/chartex" xmlns:cx5="http://schemas.microsoft.com/office/drawing/2016/5/11/chartex" xmlns:cx6="http://schemas.microsoft.com/office/drawing/2016/5/12/chartex" xmlns:cx7="http://schemas.microsoft.com/office/drawing/2016/5/13/chartex" xmlns:cx8="http://schemas.microsoft.com/office/drawing/2016/5/14/chartex" xmlns:mc="http://schemas.openxmlformats.org/markup-compatibility/2006" xmlns:aink="http://schemas.microsoft.com/office/drawing/2016/ink" xmlns:am3d="http://schemas.microsoft.com/office/drawing/2017/model3d" xmlns:o="urn:schemas-microsoft-com:office:office" xmlns:oel="http://schemas.microsoft.com/office/2019/extlst" xmlns:r="http://schemas.openxmlformats.org/officeDocument/2006/relationships" xmlns:m="http://schemas.openxmlformats.org/officeDocument/2006/math" xmlns:v="urn:schemas-microsoft-com:vml" xmlns:wp14="http://schemas.microsoft.com/office/word/2010/wordprocessingDrawing" xmlns:wp="http://schemas.openxmlformats.org/drawingml/2006/wordprocessingDrawing" xmlns:w10="urn:schemas-microsoft-com:office:word" xmlns:w="http://schemas.openxmlformats.org/wordprocessingml/2006/main" xmlns:w14="http://schemas.microsoft.com/office/word/2010/wordml" xmlns:w15="http://schemas.microsoft.com/office/word/2012/wordml" xmlns:w16cex="http://schemas.microsoft.com/office/word/2018/wordml/cex" xmlns:w16cid="http://schemas.microsoft.com/office/word/2016/wordml/cid" xmlns:w16="http://schemas.microsoft.com/office/word/2018/wordml" xmlns:w16du="http://schemas.microsoft.com/office/word/2023/wordml/word16du" xmlns:w16sdtdh="http://schemas.microsoft.com/office/word/2020/wordml/sdtdatahash" xmlns:w16se="http://schemas.microsoft.com/office/word/2015/wordml/symex" xmlns:wpg="http://schemas.microsoft.com/office/word/2010/wordprocessingGroup" xmlns:wpi="http://schemas.microsoft.com/office/word/2010/wordprocessingInk" xmlns:wne="http://schemas.microsoft.com/office/word/2006/wordml" xmlns:wps="http://schemas.microsoft.com/office/word/2010/wordprocessingShape" mc:Ignorable="w14 w15 w16se w16cid w16 w16cex w16sdtdh wp14">
   <w:body>
     <w:p>
       <w:pPr>
@@ -496,7 +496,7 @@
         <w:rPr>
           <w:lang w:val="en-US"/>
         </w:rPr>
-        <w:t>Shift plan is a list of Shifts</w:t>
+        <w:t>And the ambulance has to be of allowed type, defined by incident types.</w:t>
       </w:r>
     </w:p>
     <w:p>
@@ -514,6 +514,24 @@
         <w:rPr>
           <w:lang w:val="en-US"/>
         </w:rPr>
+        <w:t>Shift plan is a list of Shifts</w:t>
+      </w:r>
+    </w:p>
+    <w:p>
+      <w:pPr>
+        <w:pStyle w:val="ListParagraph"/>
+        <w:numPr>
+          <w:ilvl w:val="0"/>
+          <w:numId w:val="2"/>
+        </w:numPr>
+        <w:rPr>
+          <w:lang w:val="en-US"/>
+        </w:rPr>
+      </w:pPr>
+      <w:r>
+        <w:rPr>
+          <w:lang w:val="en-US"/>
+        </w:rPr>
         <w:t xml:space="preserve">Simulation is </w:t>
       </w:r>
       <w:r>
@@ -1699,65 +1717,21 @@
         <w:rPr>
           <w:lang w:val="en-US"/>
         </w:rPr>
-        <w:t>P</w:t>
-      </w:r>
-      <w:r>
-        <w:rPr>
-          <w:lang w:val="en-US"/>
-        </w:rPr>
-        <w:t xml:space="preserve">rovide the </w:t>
-      </w:r>
-      <w:r>
-        <w:rPr>
-          <w:lang w:val="en-US"/>
-        </w:rPr>
-        <w:t>current coordinate</w:t>
-      </w:r>
-      <w:r>
-        <w:rPr>
-          <w:lang w:val="en-US"/>
-        </w:rPr>
-        <w:t xml:space="preserve"> </w:t>
-      </w:r>
-      <w:r>
-        <w:rPr>
-          <w:i/>
-          <w:iCs/>
-          <w:lang w:val="en-US"/>
-        </w:rPr>
-        <w:t>c’</w:t>
-      </w:r>
-      <w:r>
-        <w:rPr>
-          <w:i/>
-          <w:iCs/>
-          <w:lang w:val="en-US"/>
-        </w:rPr>
-        <w:t xml:space="preserve"> </w:t>
-      </w:r>
-      <w:r>
-        <w:rPr>
-          <w:lang w:val="en-US"/>
-        </w:rPr>
-        <w:t>the ambulance is located when</w:t>
-      </w:r>
-      <w:r>
-        <w:rPr>
-          <w:lang w:val="en-US"/>
-        </w:rPr>
-        <w:t xml:space="preserve"> travel</w:t>
-      </w:r>
-      <w:r>
-        <w:rPr>
-          <w:lang w:val="en-US"/>
-        </w:rPr>
-        <w:t>ling</w:t>
-      </w:r>
-      <w:r>
-        <w:rPr>
-          <w:lang w:val="en-US"/>
-        </w:rPr>
-        <w:t xml:space="preserve"> between two coordinates </w:t>
+        <w:t xml:space="preserve">Provide the current coordinate </w:t>
+      </w:r>
+      <w:r>
+        <w:rPr>
+          <w:i/>
+          <w:iCs/>
+          <w:lang w:val="en-US"/>
+        </w:rPr>
+        <w:t xml:space="preserve">c’ </w:t>
+      </w:r>
+      <w:r>
+        <w:rPr>
+          <w:lang w:val="en-US"/>
+        </w:rPr>
+        <w:t xml:space="preserve">the ambulance is located when travelling between two coordinates </w:t>
       </w:r>
       <w:r>
         <w:rPr>
@@ -1803,13 +1777,7 @@
         <w:rPr>
           <w:lang w:val="en-US"/>
         </w:rPr>
-        <w:t xml:space="preserve"> </w:t>
-      </w:r>
-      <w:r>
-        <w:rPr>
-          <w:lang w:val="en-US"/>
-        </w:rPr>
-        <w:t xml:space="preserve">after a given duration </w:t>
+        <w:t xml:space="preserve"> after a given duration </w:t>
       </w:r>
       <w:r>
         <w:rPr>
@@ -1823,13 +1791,7 @@
         <w:rPr>
           <w:lang w:val="en-US"/>
         </w:rPr>
-        <w:t xml:space="preserve"> has elapsed</w:t>
-      </w:r>
-      <w:r>
-        <w:rPr>
-          <w:lang w:val="en-US"/>
-        </w:rPr>
-        <w:t xml:space="preserve">: </w:t>
+        <w:t xml:space="preserve"> has elapsed: </w:t>
       </w:r>
       <w:r>
         <w:rPr>
@@ -1937,7 +1899,7 @@
 </file>
 
 <file path=word/numbering.xml><?xml version="1.0" encoding="utf-8"?>
-<w:numbering xmlns:wpc="http://schemas.microsoft.com/office/word/2010/wordprocessingCanvas" xmlns:cx="http://schemas.microsoft.com/office/drawing/2014/chartex" xmlns:cx1="http://schemas.microsoft.com/office/drawing/2015/9/8/chartex" xmlns:cx2="http://schemas.microsoft.com/office/drawing/2015/10/21/chartex" xmlns:cx3="http://schemas.microsoft.com/office/drawing/2016/5/9/chartex" xmlns:cx4="http://schemas.microsoft.com/office/drawing/2016/5/10/chartex" xmlns:cx5="http://schemas.microsoft.com/office/drawing/2016/5/11/chartex" xmlns:cx6="http://schemas.microsoft.com/office/drawing/2016/5/12/chartex" xmlns:cx7="http://schemas.microsoft.com/office/drawing/2016/5/13/chartex" xmlns:cx8="http://schemas.microsoft.com/office/drawing/2016/5/14/chartex" xmlns:mc="http://schemas.openxmlformats.org/markup-compatibility/2006" xmlns:aink="http://schemas.microsoft.com/office/drawing/2016/ink" xmlns:am3d="http://schemas.microsoft.com/office/drawing/2017/model3d" xmlns:o="urn:schemas-microsoft-com:office:office" xmlns:oel="http://schemas.microsoft.com/office/2019/extlst" xmlns:r="http://schemas.openxmlformats.org/officeDocument/2006/relationships" xmlns:m="http://schemas.openxmlformats.org/officeDocument/2006/math" xmlns:v="urn:schemas-microsoft-com:vml" xmlns:wp14="http://schemas.microsoft.com/office/word/2010/wordprocessingDrawing" xmlns:wp="http://schemas.openxmlformats.org/drawingml/2006/wordprocessingDrawing" xmlns:w10="urn:schemas-microsoft-com:office:word" xmlns:w="http://schemas.openxmlformats.org/wordprocessingml/2006/main" xmlns:w14="http://schemas.microsoft.com/office/word/2010/wordml" xmlns:w15="http://schemas.microsoft.com/office/word/2012/wordml" xmlns:w16cex="http://schemas.microsoft.com/office/word/2018/wordml/cex" xmlns:w16cid="http://schemas.microsoft.com/office/word/2016/wordml/cid" xmlns:w16="http://schemas.microsoft.com/office/word/2018/wordml" xmlns:w16sdtdh="http://schemas.microsoft.com/office/word/2020/wordml/sdtdatahash" xmlns:w16se="http://schemas.microsoft.com/office/word/2015/wordml/symex" xmlns:wpg="http://schemas.microsoft.com/office/word/2010/wordprocessingGroup" xmlns:wpi="http://schemas.microsoft.com/office/word/2010/wordprocessingInk" xmlns:wne="http://schemas.microsoft.com/office/word/2006/wordml" xmlns:wps="http://schemas.microsoft.com/office/word/2010/wordprocessingShape" mc:Ignorable="w14 w15 w16se w16cid w16 w16cex w16sdtdh wp14">
+<w:numbering xmlns:wpc="http://schemas.microsoft.com/office/word/2010/wordprocessingCanvas" xmlns:cx="http://schemas.microsoft.com/office/drawing/2014/chartex" xmlns:cx1="http://schemas.microsoft.com/office/drawing/2015/9/8/chartex" xmlns:cx2="http://schemas.microsoft.com/office/drawing/2015/10/21/chartex" xmlns:cx3="http://schemas.microsoft.com/office/drawing/2016/5/9/chartex" xmlns:cx4="http://schemas.microsoft.com/office/drawing/2016/5/10/chartex" xmlns:cx5="http://schemas.microsoft.com/office/drawing/2016/5/11/chartex" xmlns:cx6="http://schemas.microsoft.com/office/drawing/2016/5/12/chartex" xmlns:cx7="http://schemas.microsoft.com/office/drawing/2016/5/13/chartex" xmlns:cx8="http://schemas.microsoft.com/office/drawing/2016/5/14/chartex" xmlns:mc="http://schemas.openxmlformats.org/markup-compatibility/2006" xmlns:aink="http://schemas.microsoft.com/office/drawing/2016/ink" xmlns:am3d="http://schemas.microsoft.com/office/drawing/2017/model3d" xmlns:o="urn:schemas-microsoft-com:office:office" xmlns:oel="http://schemas.microsoft.com/office/2019/extlst" xmlns:r="http://schemas.openxmlformats.org/officeDocument/2006/relationships" xmlns:m="http://schemas.openxmlformats.org/officeDocument/2006/math" xmlns:v="urn:schemas-microsoft-com:vml" xmlns:wp14="http://schemas.microsoft.com/office/word/2010/wordprocessingDrawing" xmlns:wp="http://schemas.openxmlformats.org/drawingml/2006/wordprocessingDrawing" xmlns:w10="urn:schemas-microsoft-com:office:word" xmlns:w="http://schemas.openxmlformats.org/wordprocessingml/2006/main" xmlns:w14="http://schemas.microsoft.com/office/word/2010/wordml" xmlns:w15="http://schemas.microsoft.com/office/word/2012/wordml" xmlns:w16cex="http://schemas.microsoft.com/office/word/2018/wordml/cex" xmlns:w16cid="http://schemas.microsoft.com/office/word/2016/wordml/cid" xmlns:w16="http://schemas.microsoft.com/office/word/2018/wordml" xmlns:w16du="http://schemas.microsoft.com/office/word/2023/wordml/word16du" xmlns:w16sdtdh="http://schemas.microsoft.com/office/word/2020/wordml/sdtdatahash" xmlns:w16se="http://schemas.microsoft.com/office/word/2015/wordml/symex" xmlns:wpg="http://schemas.microsoft.com/office/word/2010/wordprocessingGroup" xmlns:wpi="http://schemas.microsoft.com/office/word/2010/wordprocessingInk" xmlns:wne="http://schemas.microsoft.com/office/word/2006/wordml" xmlns:wps="http://schemas.microsoft.com/office/word/2010/wordprocessingShape" mc:Ignorable="w14 w15 w16se w16cid w16 w16cex w16sdtdh wp14">
   <w:abstractNum w:abstractNumId="0" w15:restartNumberingAfterBreak="0">
     <w:nsid w:val="387A510D"/>
     <w:multiLevelType w:val="hybridMultilevel"/>

</xml_diff>